<commit_message>
Final draft of SRS
</commit_message>
<xml_diff>
--- a/documents/SRS Document-Final Draft.docx
+++ b/documents/SRS Document-Final Draft.docx
@@ -344,6 +344,11 @@
     <w:bookmarkStart w:id="0" w:name="_Toc45741387" w:displacedByCustomXml="next"/>
     <w:sdt>
       <w:sdtPr>
+        <w:rPr>
+          <w:color w:val="auto"/>
+          <w:sz w:val="22"/>
+          <w:szCs w:val="22"/>
+        </w:rPr>
         <w:id w:val="-2746149"/>
         <w:docPartObj>
           <w:docPartGallery w:val="Table of Contents"/>
@@ -356,7 +361,6 @@
           <w:b/>
           <w:bCs/>
           <w:noProof/>
-          <w:color w:val="auto"/>
           <w:sz w:val="24"/>
           <w:szCs w:val="24"/>
         </w:rPr>
@@ -1466,123 +1470,71 @@
               <w:lang w:val="en-US"/>
             </w:rPr>
           </w:pPr>
-          <w:r>
-            <w:rPr>
-              <w:rStyle w:val="Hyperlink"/>
-              <w:rFonts w:ascii="Hiragino Mincho Pro W3" w:eastAsia="Hiragino Mincho Pro W3" w:hAnsi="Hiragino Mincho Pro W3"/>
-              <w:noProof/>
-            </w:rPr>
-            <w:fldChar w:fldCharType="begin"/>
-          </w:r>
-          <w:r>
-            <w:rPr>
-              <w:rStyle w:val="Hyperlink"/>
-              <w:rFonts w:ascii="Hiragino Mincho Pro W3" w:eastAsia="Hiragino Mincho Pro W3" w:hAnsi="Hiragino Mincho Pro W3"/>
-              <w:noProof/>
-            </w:rPr>
-            <w:instrText xml:space="preserve"> </w:instrText>
-          </w:r>
-          <w:r>
-            <w:rPr>
-              <w:rFonts w:ascii="Hiragino Mincho Pro W3" w:eastAsia="Hiragino Mincho Pro W3" w:hAnsi="Hiragino Mincho Pro W3"/>
-              <w:noProof/>
-            </w:rPr>
-            <w:instrText>HYPERLINK \l "_Toc45741401"</w:instrText>
-          </w:r>
-          <w:r>
-            <w:rPr>
-              <w:rStyle w:val="Hyperlink"/>
-              <w:rFonts w:ascii="Hiragino Mincho Pro W3" w:eastAsia="Hiragino Mincho Pro W3" w:hAnsi="Hiragino Mincho Pro W3"/>
-              <w:noProof/>
-            </w:rPr>
-            <w:instrText xml:space="preserve"> </w:instrText>
-          </w:r>
-          <w:r>
-            <w:rPr>
-              <w:rStyle w:val="Hyperlink"/>
-              <w:rFonts w:ascii="Hiragino Mincho Pro W3" w:eastAsia="Hiragino Mincho Pro W3" w:hAnsi="Hiragino Mincho Pro W3"/>
-              <w:noProof/>
-            </w:rPr>
-          </w:r>
-          <w:r>
-            <w:rPr>
-              <w:rStyle w:val="Hyperlink"/>
-              <w:rFonts w:ascii="Hiragino Mincho Pro W3" w:eastAsia="Hiragino Mincho Pro W3" w:hAnsi="Hiragino Mincho Pro W3"/>
-              <w:noProof/>
-            </w:rPr>
-            <w:fldChar w:fldCharType="separate"/>
-          </w:r>
-          <w:r>
-            <w:rPr>
-              <w:rStyle w:val="Hyperlink"/>
-              <w:rFonts w:ascii="Hiragino Mincho Pro W3" w:eastAsia="Hiragino Mincho Pro W3" w:hAnsi="Hiragino Mincho Pro W3"/>
-              <w:noProof/>
-            </w:rPr>
-            <w:t>4.1 Python APIs</w:t>
-          </w:r>
-          <w:r>
-            <w:rPr>
-              <w:rFonts w:ascii="Hiragino Mincho Pro W3" w:eastAsia="Hiragino Mincho Pro W3" w:hAnsi="Hiragino Mincho Pro W3"/>
-              <w:noProof/>
-              <w:webHidden/>
-            </w:rPr>
-            <w:tab/>
-          </w:r>
-          <w:r>
-            <w:rPr>
-              <w:rFonts w:ascii="Hiragino Mincho Pro W3" w:eastAsia="Hiragino Mincho Pro W3" w:hAnsi="Hiragino Mincho Pro W3"/>
-              <w:noProof/>
-              <w:webHidden/>
-            </w:rPr>
-            <w:fldChar w:fldCharType="begin"/>
-          </w:r>
-          <w:r>
-            <w:rPr>
-              <w:rFonts w:ascii="Hiragino Mincho Pro W3" w:eastAsia="Hiragino Mincho Pro W3" w:hAnsi="Hiragino Mincho Pro W3"/>
-              <w:noProof/>
-              <w:webHidden/>
-            </w:rPr>
-            <w:instrText xml:space="preserve"> PAGEREF _Toc45741401 \h </w:instrText>
-          </w:r>
-          <w:r>
-            <w:rPr>
-              <w:rFonts w:ascii="Hiragino Mincho Pro W3" w:eastAsia="Hiragino Mincho Pro W3" w:hAnsi="Hiragino Mincho Pro W3"/>
-              <w:noProof/>
-              <w:webHidden/>
-            </w:rPr>
-          </w:r>
-          <w:r>
-            <w:rPr>
-              <w:rFonts w:ascii="Hiragino Mincho Pro W3" w:eastAsia="Hiragino Mincho Pro W3" w:hAnsi="Hiragino Mincho Pro W3"/>
-              <w:noProof/>
-              <w:webHidden/>
-            </w:rPr>
-            <w:fldChar w:fldCharType="separate"/>
-          </w:r>
-          <w:r>
-            <w:rPr>
-              <w:rFonts w:ascii="Hiragino Mincho Pro W3" w:eastAsia="Hiragino Mincho Pro W3" w:hAnsi="Hiragino Mincho Pro W3"/>
-              <w:noProof/>
-              <w:webHidden/>
-            </w:rPr>
-            <w:t>7</w:t>
-          </w:r>
-          <w:r>
-            <w:rPr>
-              <w:rFonts w:ascii="Hiragino Mincho Pro W3" w:eastAsia="Hiragino Mincho Pro W3" w:hAnsi="Hiragino Mincho Pro W3"/>
-              <w:noProof/>
-              <w:webHidden/>
-            </w:rPr>
-            <w:fldChar w:fldCharType="end"/>
-          </w:r>
-          <w:r>
-            <w:rPr>
-              <w:rStyle w:val="Hyperlink"/>
-              <w:rFonts w:ascii="Hiragino Mincho Pro W3" w:eastAsia="Hiragino Mincho Pro W3" w:hAnsi="Hiragino Mincho Pro W3"/>
-              <w:noProof/>
-            </w:rPr>
-            <w:fldChar w:fldCharType="end"/>
-          </w:r>
+          <w:hyperlink w:anchor="_Toc45741401" w:history="1">
+            <w:r>
+              <w:rPr>
+                <w:rStyle w:val="Hyperlink"/>
+                <w:rFonts w:ascii="Hiragino Mincho Pro W3" w:eastAsia="Hiragino Mincho Pro W3" w:hAnsi="Hiragino Mincho Pro W3"/>
+                <w:noProof/>
+              </w:rPr>
+              <w:t>4.1 Python APIs</w:t>
+            </w:r>
+            <w:r>
+              <w:rPr>
+                <w:rFonts w:ascii="Hiragino Mincho Pro W3" w:eastAsia="Hiragino Mincho Pro W3" w:hAnsi="Hiragino Mincho Pro W3"/>
+                <w:noProof/>
+                <w:webHidden/>
+              </w:rPr>
+              <w:tab/>
+            </w:r>
+            <w:r>
+              <w:rPr>
+                <w:rFonts w:ascii="Hiragino Mincho Pro W3" w:eastAsia="Hiragino Mincho Pro W3" w:hAnsi="Hiragino Mincho Pro W3"/>
+                <w:noProof/>
+                <w:webHidden/>
+              </w:rPr>
+              <w:fldChar w:fldCharType="begin"/>
+            </w:r>
+            <w:r>
+              <w:rPr>
+                <w:rFonts w:ascii="Hiragino Mincho Pro W3" w:eastAsia="Hiragino Mincho Pro W3" w:hAnsi="Hiragino Mincho Pro W3"/>
+                <w:noProof/>
+                <w:webHidden/>
+              </w:rPr>
+              <w:instrText xml:space="preserve"> PAGEREF _Toc45741401 \h </w:instrText>
+            </w:r>
+            <w:r>
+              <w:rPr>
+                <w:rFonts w:ascii="Hiragino Mincho Pro W3" w:eastAsia="Hiragino Mincho Pro W3" w:hAnsi="Hiragino Mincho Pro W3"/>
+                <w:noProof/>
+                <w:webHidden/>
+              </w:rPr>
+            </w:r>
+            <w:r>
+              <w:rPr>
+                <w:rFonts w:ascii="Hiragino Mincho Pro W3" w:eastAsia="Hiragino Mincho Pro W3" w:hAnsi="Hiragino Mincho Pro W3"/>
+                <w:noProof/>
+                <w:webHidden/>
+              </w:rPr>
+              <w:fldChar w:fldCharType="separate"/>
+            </w:r>
+            <w:r>
+              <w:rPr>
+                <w:rFonts w:ascii="Hiragino Mincho Pro W3" w:eastAsia="Hiragino Mincho Pro W3" w:hAnsi="Hiragino Mincho Pro W3"/>
+                <w:noProof/>
+                <w:webHidden/>
+              </w:rPr>
+              <w:t>7</w:t>
+            </w:r>
+            <w:r>
+              <w:rPr>
+                <w:rFonts w:ascii="Hiragino Mincho Pro W3" w:eastAsia="Hiragino Mincho Pro W3" w:hAnsi="Hiragino Mincho Pro W3"/>
+                <w:noProof/>
+                <w:webHidden/>
+              </w:rPr>
+              <w:fldChar w:fldCharType="end"/>
+            </w:r>
+          </w:hyperlink>
         </w:p>
         <w:p>
           <w:pPr>
@@ -1732,40 +1684,32 @@
     </w:p>
     <w:p>
       <w:pPr>
-        <w:jc w:val="both"/>
-        <w:rPr>
-          <w:rFonts w:ascii="Hiragino Mincho Pro W3" w:eastAsia="Hiragino Mincho Pro W3" w:hAnsi="Hiragino Mincho Pro W3" w:cs="Calibri"/>
-        </w:rPr>
-      </w:pPr>
-      <w:r>
-        <w:rPr>
-          <w:rFonts w:ascii="Hiragino Mincho Pro W3" w:eastAsia="Hiragino Mincho Pro W3" w:hAnsi="Hiragino Mincho Pro W3" w:cs="Calibri"/>
-        </w:rPr>
-        <w:t xml:space="preserve">The purpose of this document is to describe Smart PyControl, a python based, desktop application that is intended to control a variety of smart home devices. Smart PyControl is intended to ease the use of smart devices for users </w:t>
-      </w:r>
-      <w:r>
-        <w:rPr>
-          <w:rFonts w:ascii="Hiragino Mincho Pro W3" w:eastAsia="Hiragino Mincho Pro W3" w:hAnsi="Hiragino Mincho Pro W3" w:cs="Calibri"/>
-        </w:rPr>
-        <w:t>by allowing the users to control all their smart home devices through one application on one controllable network for convenience. The Smart PyControl system will be based off a database system that will allow the users to view their logged data.  Lighting</w:t>
-      </w:r>
-      <w:r>
-        <w:rPr>
-          <w:rFonts w:ascii="Hiragino Mincho Pro W3" w:eastAsia="Hiragino Mincho Pro W3" w:hAnsi="Hiragino Mincho Pro W3" w:cs="Calibri"/>
-        </w:rPr>
-        <w:t xml:space="preserve">, security systems, locks, thermostats, </w:t>
+        <w:rPr>
+          <w:rFonts w:ascii="Hiragino Mincho Pro W3" w:eastAsia="Hiragino Mincho Pro W3" w:hAnsi="Hiragino Mincho Pro W3"/>
+          <w:lang w:val="en-US"/>
+        </w:rPr>
+      </w:pPr>
+      <w:bookmarkStart w:id="3" w:name="_Toc45741390"/>
+      <w:r>
+        <w:rPr>
+          <w:rFonts w:ascii="Hiragino Mincho Pro W3" w:eastAsia="Hiragino Mincho Pro W3" w:hAnsi="Hiragino Mincho Pro W3"/>
+          <w:lang w:val="en-US"/>
+        </w:rPr>
+        <w:t xml:space="preserve">The purpose of this document is to describe Smart PyControl, a python based, desktop application that is intended to control a variety of smart home devices. Smart PyControl is intended to ease the use of smart devices for users by allowing the users to control all their smart home devices through one application on one controllable network for convenience. The Smart PyControl system will be based off a database system that will allow the users to view their logged data.  Lighting, security systems, locks, thermostats, </w:t>
       </w:r>
       <w:proofErr w:type="spellStart"/>
       <w:r>
         <w:rPr>
-          <w:rFonts w:ascii="Hiragino Mincho Pro W3" w:eastAsia="Hiragino Mincho Pro W3" w:hAnsi="Hiragino Mincho Pro W3" w:cs="Calibri"/>
+          <w:rFonts w:ascii="Hiragino Mincho Pro W3" w:eastAsia="Hiragino Mincho Pro W3" w:hAnsi="Hiragino Mincho Pro W3"/>
+          <w:lang w:val="en-US"/>
         </w:rPr>
         <w:t>tvs</w:t>
       </w:r>
       <w:proofErr w:type="spellEnd"/>
       <w:r>
         <w:rPr>
-          <w:rFonts w:ascii="Hiragino Mincho Pro W3" w:eastAsia="Hiragino Mincho Pro W3" w:hAnsi="Hiragino Mincho Pro W3" w:cs="Calibri"/>
+          <w:rFonts w:ascii="Hiragino Mincho Pro W3" w:eastAsia="Hiragino Mincho Pro W3" w:hAnsi="Hiragino Mincho Pro W3"/>
+          <w:lang w:val="en-US"/>
         </w:rPr>
         <w:t>, speakers laptops and smartphones can all be accessed and controlled under one network through our application.</w:t>
       </w:r>
@@ -1777,7 +1721,6 @@
           <w:rFonts w:ascii="Hiragino Mincho Pro W3" w:eastAsia="Hiragino Mincho Pro W3" w:hAnsi="Hiragino Mincho Pro W3"/>
         </w:rPr>
       </w:pPr>
-      <w:bookmarkStart w:id="3" w:name="_Toc45741390"/>
       <w:r>
         <w:rPr>
           <w:rFonts w:ascii="Hiragino Mincho Pro W3" w:eastAsia="Hiragino Mincho Pro W3" w:hAnsi="Hiragino Mincho Pro W3"/>
@@ -1788,16 +1731,20 @@
     </w:p>
     <w:p>
       <w:pPr>
-        <w:jc w:val="both"/>
-        <w:rPr>
-          <w:rFonts w:ascii="Hiragino Mincho Pro W3" w:eastAsia="Hiragino Mincho Pro W3" w:hAnsi="Hiragino Mincho Pro W3" w:cs="Calibri"/>
-        </w:rPr>
-      </w:pPr>
-      <w:r>
-        <w:rPr>
-          <w:rFonts w:ascii="Hiragino Mincho Pro W3" w:eastAsia="Hiragino Mincho Pro W3" w:hAnsi="Hiragino Mincho Pro W3" w:cs="Calibri"/>
-        </w:rPr>
-        <w:t>The scope of this document</w:t>
+        <w:rPr>
+          <w:rFonts w:ascii="Hiragino Mincho Pro W3" w:eastAsia="Hiragino Mincho Pro W3" w:hAnsi="Hiragino Mincho Pro W3" w:cs="Times New Roman"/>
+          <w:sz w:val="24"/>
+          <w:szCs w:val="24"/>
+          <w:lang w:val="en-US"/>
+        </w:rPr>
+      </w:pPr>
+      <w:r>
+        <w:rPr>
+          <w:rFonts w:ascii="Hiragino Mincho Pro W3" w:eastAsia="Hiragino Mincho Pro W3" w:hAnsi="Hiragino Mincho Pro W3"/>
+          <w:color w:val="000000"/>
+          <w:lang w:val="en-US"/>
+        </w:rPr>
+        <w:t xml:space="preserve">This requirements document is intended for users and programmers of this system. This System Requirements Document provides information about the Smart PyControl application. </w:t>
       </w:r>
     </w:p>
     <w:p>
@@ -1818,30 +1765,18 @@
     </w:p>
     <w:p>
       <w:pPr>
-        <w:jc w:val="both"/>
-        <w:rPr>
-          <w:rFonts w:ascii="Hiragino Mincho Pro W3" w:eastAsia="Hiragino Mincho Pro W3" w:hAnsi="Hiragino Mincho Pro W3" w:cs="Calibri"/>
-        </w:rPr>
-      </w:pPr>
-      <w:r>
-        <w:rPr>
-          <w:rFonts w:ascii="Hiragino Mincho Pro W3" w:eastAsia="Hiragino Mincho Pro W3" w:hAnsi="Hiragino Mincho Pro W3" w:cs="Calibri"/>
-        </w:rPr>
-        <w:t>It is assumed that users will have their</w:t>
-      </w:r>
-      <w:r>
-        <w:rPr>
-          <w:rFonts w:ascii="Hiragino Mincho Pro W3" w:eastAsia="Hiragino Mincho Pro W3" w:hAnsi="Hiragino Mincho Pro W3" w:cs="Calibri"/>
-        </w:rPr>
-        <w:t xml:space="preserve"> own smart home devices. We will be connecting to certain brands, but brands will not be mentioned in this System Requirements Specification document. </w:t>
-      </w:r>
-    </w:p>
-    <w:p>
-      <w:pPr>
-        <w:rPr>
-          <w:rFonts w:ascii="Hiragino Mincho Pro W3" w:eastAsia="Hiragino Mincho Pro W3" w:hAnsi="Hiragino Mincho Pro W3" w:cs="Calibri"/>
-        </w:rPr>
-      </w:pPr>
+        <w:rPr>
+          <w:rFonts w:ascii="Hiragino Mincho Pro W3" w:eastAsia="Hiragino Mincho Pro W3" w:hAnsi="Hiragino Mincho Pro W3" w:cs="Calibri"/>
+          <w:lang w:val="en-US"/>
+        </w:rPr>
+      </w:pPr>
+      <w:r>
+        <w:rPr>
+          <w:rFonts w:ascii="Hiragino Mincho Pro W3" w:eastAsia="Hiragino Mincho Pro W3" w:hAnsi="Hiragino Mincho Pro W3" w:cs="Calibri"/>
+          <w:lang w:val="en-US"/>
+        </w:rPr>
+        <w:t>It is assumed that users will have their own smart home devices. We will be connecting to certain brands, but brands will not be mentioned in this System Requirements Specification document.</w:t>
+      </w:r>
     </w:p>
     <w:p>
       <w:pPr>
@@ -2083,13 +2018,7 @@
         <w:rPr>
           <w:rFonts w:ascii="Hiragino Mincho Pro W3" w:eastAsia="Hiragino Mincho Pro W3" w:hAnsi="Hiragino Mincho Pro W3" w:cs="Calibri"/>
         </w:rPr>
-        <w:t>(3) Select a sequence of actions to be performed from a drop-down. Each sequence</w:t>
-      </w:r>
-      <w:r>
-        <w:rPr>
-          <w:rFonts w:ascii="Hiragino Mincho Pro W3" w:eastAsia="Hiragino Mincho Pro W3" w:hAnsi="Hiragino Mincho Pro W3" w:cs="Calibri"/>
-        </w:rPr>
-        <w:t xml:space="preserve"> has a name and once the name is selected from the sequence drop-down menu the actions will be performed.</w:t>
+        <w:t>(3) Select a sequence of actions to be performed from a drop-down. Each sequence has a name and once the name is selected from the sequence drop-down menu the actions will be performed.</w:t>
       </w:r>
     </w:p>
     <w:p>
@@ -2130,39 +2059,27 @@
           <w:rFonts w:ascii="Hiragino Mincho Pro W3" w:eastAsia="Hiragino Mincho Pro W3" w:hAnsi="Hiragino Mincho Pro W3" w:cs="Calibri"/>
         </w:rPr>
         <w:lastRenderedPageBreak/>
-        <w:t>(5) Door control section. Doors can be either locke</w:t>
-      </w:r>
-      <w:r>
-        <w:rPr>
-          <w:rFonts w:ascii="Hiragino Mincho Pro W3" w:eastAsia="Hiragino Mincho Pro W3" w:hAnsi="Hiragino Mincho Pro W3" w:cs="Calibri"/>
-        </w:rPr>
-        <w:t>d or unlocked by clicking the corresponding buttons.</w:t>
-      </w:r>
-    </w:p>
-    <w:p>
-      <w:pPr>
-        <w:rPr>
-          <w:rFonts w:ascii="Hiragino Mincho Pro W3" w:eastAsia="Hiragino Mincho Pro W3" w:hAnsi="Hiragino Mincho Pro W3" w:cs="Calibri"/>
-        </w:rPr>
-      </w:pPr>
-    </w:p>
-    <w:p>
-      <w:pPr>
-        <w:rPr>
-          <w:rFonts w:ascii="Hiragino Mincho Pro W3" w:eastAsia="Hiragino Mincho Pro W3" w:hAnsi="Hiragino Mincho Pro W3" w:cs="Calibri"/>
-        </w:rPr>
-      </w:pPr>
-      <w:r>
-        <w:rPr>
-          <w:rFonts w:ascii="Hiragino Mincho Pro W3" w:eastAsia="Hiragino Mincho Pro W3" w:hAnsi="Hiragino Mincho Pro W3" w:cs="Calibri"/>
-        </w:rPr>
-        <w:t>(6) Thermostat control section. The thermostat can be adjusted up or down. To turn the thermostat up, the user will click the plus arrow until the temperature display reaches the desired temperature. Th</w:t>
-      </w:r>
-      <w:r>
-        <w:rPr>
-          <w:rFonts w:ascii="Hiragino Mincho Pro W3" w:eastAsia="Hiragino Mincho Pro W3" w:hAnsi="Hiragino Mincho Pro W3" w:cs="Calibri"/>
-        </w:rPr>
-        <w:t>e same applies for decreasing the temperature.</w:t>
+        <w:t>(5) Door control section. Doors can be either locked or unlocked by clicking the corresponding buttons.</w:t>
+      </w:r>
+    </w:p>
+    <w:p>
+      <w:pPr>
+        <w:rPr>
+          <w:rFonts w:ascii="Hiragino Mincho Pro W3" w:eastAsia="Hiragino Mincho Pro W3" w:hAnsi="Hiragino Mincho Pro W3" w:cs="Calibri"/>
+        </w:rPr>
+      </w:pPr>
+    </w:p>
+    <w:p>
+      <w:pPr>
+        <w:rPr>
+          <w:rFonts w:ascii="Hiragino Mincho Pro W3" w:eastAsia="Hiragino Mincho Pro W3" w:hAnsi="Hiragino Mincho Pro W3" w:cs="Calibri"/>
+        </w:rPr>
+      </w:pPr>
+      <w:r>
+        <w:rPr>
+          <w:rFonts w:ascii="Hiragino Mincho Pro W3" w:eastAsia="Hiragino Mincho Pro W3" w:hAnsi="Hiragino Mincho Pro W3" w:cs="Calibri"/>
+        </w:rPr>
+        <w:t>(6) Thermostat control section. The thermostat can be adjusted up or down. To turn the thermostat up, the user will click the plus arrow until the temperature display reaches the desired temperature. The same applies for decreasing the temperature.</w:t>
       </w:r>
     </w:p>
     <w:p>
@@ -2202,39 +2119,27 @@
         <w:rPr>
           <w:rFonts w:ascii="Hiragino Mincho Pro W3" w:eastAsia="Hiragino Mincho Pro W3" w:hAnsi="Hiragino Mincho Pro W3" w:cs="Calibri"/>
         </w:rPr>
-        <w:t>(8) Status section. After action a status is d</w:t>
-      </w:r>
-      <w:r>
-        <w:rPr>
-          <w:rFonts w:ascii="Hiragino Mincho Pro W3" w:eastAsia="Hiragino Mincho Pro W3" w:hAnsi="Hiragino Mincho Pro W3" w:cs="Calibri"/>
-        </w:rPr>
-        <w:t>isplayed in the status section that will show whether the action completed successfully or not. For example, if a user turns on a lightbulb, the message “User has turned on light bulb 18F” will appear in the status window.</w:t>
-      </w:r>
-    </w:p>
-    <w:p>
-      <w:pPr>
-        <w:rPr>
-          <w:rFonts w:ascii="Hiragino Mincho Pro W3" w:eastAsia="Hiragino Mincho Pro W3" w:hAnsi="Hiragino Mincho Pro W3" w:cs="Calibri"/>
-        </w:rPr>
-      </w:pPr>
-    </w:p>
-    <w:p>
-      <w:pPr>
-        <w:rPr>
-          <w:rFonts w:ascii="Hiragino Mincho Pro W3" w:eastAsia="Hiragino Mincho Pro W3" w:hAnsi="Hiragino Mincho Pro W3" w:cs="Calibri"/>
-        </w:rPr>
-      </w:pPr>
-      <w:r>
-        <w:rPr>
-          <w:rFonts w:ascii="Hiragino Mincho Pro W3" w:eastAsia="Hiragino Mincho Pro W3" w:hAnsi="Hiragino Mincho Pro W3" w:cs="Calibri"/>
-        </w:rPr>
-        <w:t xml:space="preserve">(9) The logging page will allow </w:t>
-      </w:r>
-      <w:r>
-        <w:rPr>
-          <w:rFonts w:ascii="Hiragino Mincho Pro W3" w:eastAsia="Hiragino Mincho Pro W3" w:hAnsi="Hiragino Mincho Pro W3" w:cs="Calibri"/>
-        </w:rPr>
-        <w:t>the user to select the user logs to view from the drop-down list. Then logs will be displayed in the window for the currently-selected user.</w:t>
+        <w:t>(8) Status section. After action a status is displayed in the status section that will show whether the action completed successfully or not. For example, if a user turns on a lightbulb, the message “User has turned on light bulb 18F” will appear in the status window.</w:t>
+      </w:r>
+    </w:p>
+    <w:p>
+      <w:pPr>
+        <w:rPr>
+          <w:rFonts w:ascii="Hiragino Mincho Pro W3" w:eastAsia="Hiragino Mincho Pro W3" w:hAnsi="Hiragino Mincho Pro W3" w:cs="Calibri"/>
+        </w:rPr>
+      </w:pPr>
+    </w:p>
+    <w:p>
+      <w:pPr>
+        <w:rPr>
+          <w:rFonts w:ascii="Hiragino Mincho Pro W3" w:eastAsia="Hiragino Mincho Pro W3" w:hAnsi="Hiragino Mincho Pro W3" w:cs="Calibri"/>
+        </w:rPr>
+      </w:pPr>
+      <w:r>
+        <w:rPr>
+          <w:rFonts w:ascii="Hiragino Mincho Pro W3" w:eastAsia="Hiragino Mincho Pro W3" w:hAnsi="Hiragino Mincho Pro W3" w:cs="Calibri"/>
+        </w:rPr>
+        <w:t>(9) The logging page will allow the user to select the user logs to view from the drop-down list. Then logs will be displayed in the window for the currently-selected user.</w:t>
       </w:r>
     </w:p>
     <w:p>
@@ -2286,13 +2191,7 @@
         <w:rPr>
           <w:rFonts w:ascii="Hiragino Mincho Pro W3" w:eastAsia="Hiragino Mincho Pro W3" w:hAnsi="Hiragino Mincho Pro W3"/>
         </w:rPr>
-        <w:t>1</w:t>
-      </w:r>
-      <w:r>
-        <w:rPr>
-          <w:rFonts w:ascii="Hiragino Mincho Pro W3" w:eastAsia="Hiragino Mincho Pro W3" w:hAnsi="Hiragino Mincho Pro W3"/>
-        </w:rPr>
-        <w:t xml:space="preserve"> Reliability</w:t>
+        <w:t>1 Reliability</w:t>
       </w:r>
       <w:bookmarkEnd w:id="9"/>
     </w:p>
@@ -2330,13 +2229,7 @@
         <w:rPr>
           <w:rFonts w:ascii="Hiragino Mincho Pro W3" w:eastAsia="Hiragino Mincho Pro W3" w:hAnsi="Hiragino Mincho Pro W3" w:cs="Calibri"/>
         </w:rPr>
-        <w:t>The application shall leave all devices at their current settings in the case of the app</w:t>
-      </w:r>
-      <w:r>
-        <w:rPr>
-          <w:rFonts w:ascii="Hiragino Mincho Pro W3" w:eastAsia="Hiragino Mincho Pro W3" w:hAnsi="Hiragino Mincho Pro W3" w:cs="Calibri"/>
-        </w:rPr>
-        <w:t xml:space="preserve"> losing power</w:t>
+        <w:t>The application shall leave all devices at their current settings in the case of the app losing power</w:t>
       </w:r>
       <w:r>
         <w:rPr>
@@ -2363,13 +2256,7 @@
         <w:rPr>
           <w:rFonts w:ascii="Hiragino Mincho Pro W3" w:eastAsia="Hiragino Mincho Pro W3" w:hAnsi="Hiragino Mincho Pro W3"/>
         </w:rPr>
-        <w:t>2</w:t>
-      </w:r>
-      <w:r>
-        <w:rPr>
-          <w:rFonts w:ascii="Hiragino Mincho Pro W3" w:eastAsia="Hiragino Mincho Pro W3" w:hAnsi="Hiragino Mincho Pro W3"/>
-        </w:rPr>
-        <w:t xml:space="preserve"> Robustness</w:t>
+        <w:t>2 Robustness</w:t>
       </w:r>
       <w:bookmarkEnd w:id="10"/>
     </w:p>
@@ -2423,13 +2310,7 @@
         <w:rPr>
           <w:rFonts w:ascii="Hiragino Mincho Pro W3" w:eastAsia="Hiragino Mincho Pro W3" w:hAnsi="Hiragino Mincho Pro W3"/>
         </w:rPr>
-        <w:t>3</w:t>
-      </w:r>
-      <w:r>
-        <w:rPr>
-          <w:rFonts w:ascii="Hiragino Mincho Pro W3" w:eastAsia="Hiragino Mincho Pro W3" w:hAnsi="Hiragino Mincho Pro W3"/>
-        </w:rPr>
-        <w:t xml:space="preserve"> Maintainability</w:t>
+        <w:t>3 Maintainability</w:t>
       </w:r>
       <w:bookmarkEnd w:id="11"/>
     </w:p>
@@ -2482,13 +2363,7 @@
         <w:rPr>
           <w:rFonts w:ascii="Hiragino Mincho Pro W3" w:eastAsia="Hiragino Mincho Pro W3" w:hAnsi="Hiragino Mincho Pro W3"/>
         </w:rPr>
-        <w:t>4</w:t>
-      </w:r>
-      <w:r>
-        <w:rPr>
-          <w:rFonts w:ascii="Hiragino Mincho Pro W3" w:eastAsia="Hiragino Mincho Pro W3" w:hAnsi="Hiragino Mincho Pro W3"/>
-        </w:rPr>
-        <w:t xml:space="preserve"> Security</w:t>
+        <w:t>4 Security</w:t>
       </w:r>
       <w:bookmarkEnd w:id="12"/>
     </w:p>
@@ -2514,13 +2389,7 @@
         <w:rPr>
           <w:rFonts w:ascii="Hiragino Mincho Pro W3" w:eastAsia="Hiragino Mincho Pro W3" w:hAnsi="Hiragino Mincho Pro W3" w:cs="Calibri"/>
         </w:rPr>
-        <w:t>The application shall not allow for remote c</w:t>
-      </w:r>
-      <w:r>
-        <w:rPr>
-          <w:rFonts w:ascii="Hiragino Mincho Pro W3" w:eastAsia="Hiragino Mincho Pro W3" w:hAnsi="Hiragino Mincho Pro W3" w:cs="Calibri"/>
-        </w:rPr>
-        <w:t>ontrol</w:t>
+        <w:t>The application shall not allow for remote control</w:t>
       </w:r>
       <w:r>
         <w:rPr>
@@ -2681,15 +2550,7 @@
             <w:color w:val="1155CC"/>
             <w:u w:val="single"/>
           </w:rPr>
-          <w:t>https://realpython.com/python‐gui‐t</w:t>
-        </w:r>
-        <w:r>
-          <w:rPr>
-            <w:rFonts w:ascii="Hiragino Mincho Pro W3" w:eastAsia="Hiragino Mincho Pro W3" w:hAnsi="Hiragino Mincho Pro W3" w:cs="Calibri"/>
-            <w:color w:val="1155CC"/>
-            <w:u w:val="single"/>
-          </w:rPr>
-          <w:t>kinter/</w:t>
+          <w:t>https://realpython.com/python‐gui‐tkinter/</w:t>
         </w:r>
       </w:hyperlink>
     </w:p>
@@ -2812,13 +2673,7 @@
         <w:rPr>
           <w:rFonts w:ascii="Hiragino Mincho Pro W3" w:eastAsia="Hiragino Mincho Pro W3" w:hAnsi="Hiragino Mincho Pro W3" w:cs="Calibri"/>
         </w:rPr>
-        <w:t>IFTT</w:t>
-      </w:r>
-      <w:r>
-        <w:rPr>
-          <w:rFonts w:ascii="Hiragino Mincho Pro W3" w:eastAsia="Hiragino Mincho Pro W3" w:hAnsi="Hiragino Mincho Pro W3" w:cs="Calibri"/>
-        </w:rPr>
-        <w:t xml:space="preserve">T web requests using the SMTPLIB library </w:t>
+        <w:t xml:space="preserve">IFTTT web requests using the SMTPLIB library </w:t>
       </w:r>
     </w:p>
     <w:p>
@@ -2873,13 +2728,7 @@
         <w:rPr>
           <w:rFonts w:ascii="Hiragino Mincho Pro W3" w:eastAsia="Hiragino Mincho Pro W3" w:hAnsi="Hiragino Mincho Pro W3" w:cs="Calibri"/>
         </w:rPr>
-        <w:t>Mealy S</w:t>
-      </w:r>
-      <w:r>
-        <w:rPr>
-          <w:rFonts w:ascii="Hiragino Mincho Pro W3" w:eastAsia="Hiragino Mincho Pro W3" w:hAnsi="Hiragino Mincho Pro W3" w:cs="Calibri"/>
-        </w:rPr>
-        <w:t xml:space="preserve">tate Machines </w:t>
+        <w:t xml:space="preserve">Mealy State Machines </w:t>
       </w:r>
     </w:p>
     <w:p>
@@ -2914,23 +2763,7 @@
             <w:color w:val="1155CC"/>
             <w:u w:val="single"/>
           </w:rPr>
-          <w:t>https://www.tutor</w:t>
-        </w:r>
-        <w:r>
-          <w:rPr>
-            <w:rFonts w:ascii="Hiragino Mincho Pro W3" w:eastAsia="Hiragino Mincho Pro W3" w:hAnsi="Hiragino Mincho Pro W3" w:cs="Calibri"/>
-            <w:color w:val="1155CC"/>
-            <w:u w:val="single"/>
-          </w:rPr>
-          <w:t>i</w:t>
-        </w:r>
-        <w:r>
-          <w:rPr>
-            <w:rFonts w:ascii="Hiragino Mincho Pro W3" w:eastAsia="Hiragino Mincho Pro W3" w:hAnsi="Hiragino Mincho Pro W3" w:cs="Calibri"/>
-            <w:color w:val="1155CC"/>
-            <w:u w:val="single"/>
-          </w:rPr>
-          <w:t>alspoint.com/digital_circuits/digital_circuits_finite_state_machines.htm</w:t>
+          <w:t>https://www.tutorialspoint.com/digital_circuits/digital_circuits_finite_state_machines.htm</w:t>
         </w:r>
       </w:hyperlink>
     </w:p>
@@ -3031,6 +2864,11 @@
         <w:docPartUnique/>
       </w:docPartObj>
     </w:sdtPr>
+    <w:sdtEndPr>
+      <w:rPr>
+        <w:rStyle w:val="PageNumber"/>
+      </w:rPr>
+    </w:sdtEndPr>
     <w:sdtContent>
       <w:p>
         <w:pPr>
@@ -3083,6 +2921,11 @@
         <w:docPartUnique/>
       </w:docPartObj>
     </w:sdtPr>
+    <w:sdtEndPr>
+      <w:rPr>
+        <w:rStyle w:val="PageNumber"/>
+      </w:rPr>
+    </w:sdtEndPr>
     <w:sdtContent>
       <w:p>
         <w:pPr>
@@ -3673,7 +3516,6 @@
   <w:style w:type="character" w:default="1" w:styleId="DefaultParagraphFont">
     <w:name w:val="Default Paragraph Font"/>
     <w:uiPriority w:val="1"/>
-    <w:semiHidden/>
     <w:unhideWhenUsed/>
   </w:style>
   <w:style w:type="table" w:default="1" w:styleId="TableNormal">

</xml_diff>